<commit_message>
Se mira hasta las preguntas del tema 9
</commit_message>
<xml_diff>
--- a/PROGRAMACION/TEMA-10/PREGUNTAS/PREGUNTAS WEB TEMA 10.docx
+++ b/PROGRAMACION/TEMA-10/PREGUNTAS/PREGUNTAS WEB TEMA 10.docx
@@ -11,7 +11,12 @@
       </w:r>
     </w:p>
     <w:p>
-      <w:hyperlink r:id="rId4" w:history="1">
+      <w:pPr>
+        <w:rPr>
+          <w:rStyle w:val="Hipervnculo"/>
+        </w:rPr>
+      </w:pPr>
+      <w:hyperlink r:id="rId4" w:anchor="test" w:history="1">
         <w:r>
           <w:rPr>
             <w:rStyle w:val="Hipervnculo"/>
@@ -20,6 +25,7 @@
         </w:r>
       </w:hyperlink>
     </w:p>
+    <w:p/>
     <w:p>
       <w:pPr>
         <w:jc w:val="center"/>

</xml_diff>